<commit_message>
added intro, wrote fieldii from scratch
</commit_message>
<xml_diff>
--- a/field2Proj/Tom_Manuel.docx
+++ b/field2Proj/Tom_Manuel.docx
@@ -102,28 +102,21 @@
           <w:rFonts w:ascii="Times New Roman" w:hAnsi="Times New Roman" w:cs="Times New Roman"/>
           <w:sz w:val="24"/>
         </w:rPr>
-        <w:t xml:space="preserve">Delaying channel data is a fundamental step in all ultrasound beamforming approaches. Implementing these delays presents a classic sampling problem in which a signal, continuous in nature, must be </w:t>
-      </w:r>
-      <w:r>
-        <w:rPr>
-          <w:rFonts w:ascii="Times New Roman" w:hAnsi="Times New Roman" w:cs="Times New Roman"/>
-          <w:sz w:val="24"/>
-        </w:rPr>
-        <w:t>quantized</w:t>
-      </w:r>
-      <w:r>
-        <w:rPr>
-          <w:rFonts w:ascii="Times New Roman" w:hAnsi="Times New Roman" w:cs="Times New Roman"/>
-          <w:sz w:val="24"/>
-        </w:rPr>
-        <w:t xml:space="preserve">.  </w:t>
-      </w:r>
-      <w:r>
-        <w:rPr>
-          <w:rFonts w:ascii="Times New Roman" w:hAnsi="Times New Roman" w:cs="Times New Roman"/>
-          <w:sz w:val="24"/>
-        </w:rPr>
-        <w:t xml:space="preserve">The purpose of this report is to investigate the effect of this process on lateral resolution. </w:t>
+        <w:t xml:space="preserve">The purpose of this report is to investigate the effect of </w:t>
+      </w:r>
+      <w:r>
+        <w:rPr>
+          <w:rFonts w:ascii="Times New Roman" w:hAnsi="Times New Roman" w:cs="Times New Roman"/>
+          <w:sz w:val="24"/>
+        </w:rPr>
+        <w:t xml:space="preserve">phase quantization error </w:t>
+      </w:r>
+      <w:r>
+        <w:rPr>
+          <w:rFonts w:ascii="Times New Roman" w:hAnsi="Times New Roman" w:cs="Times New Roman"/>
+          <w:sz w:val="24"/>
+        </w:rPr>
+        <w:t xml:space="preserve">on lateral resolution. </w:t>
       </w:r>
     </w:p>
     <w:p>
@@ -136,10 +129,945 @@
           <w:sz w:val="24"/>
         </w:rPr>
       </w:pPr>
+    </w:p>
+    <w:p>
+      <w:pPr>
+        <w:spacing w:line="240" w:lineRule="auto"/>
+        <w:contextualSpacing/>
+        <w:jc w:val="both"/>
+        <w:rPr>
+          <w:rFonts w:ascii="Times New Roman" w:hAnsi="Times New Roman" w:cs="Times New Roman"/>
+          <w:sz w:val="24"/>
+        </w:rPr>
+      </w:pPr>
+      <w:r>
+        <w:rPr>
+          <w:rFonts w:ascii="Times New Roman" w:hAnsi="Times New Roman" w:cs="Times New Roman"/>
+          <w:sz w:val="24"/>
+        </w:rPr>
+        <w:t>Delaying channel data is a fundamental step in all ultrasound beamforming approaches</w:t>
+      </w:r>
+      <w:r>
+        <w:rPr>
+          <w:rFonts w:ascii="Times New Roman" w:hAnsi="Times New Roman" w:cs="Times New Roman"/>
+          <w:sz w:val="24"/>
+        </w:rPr>
+        <w:t xml:space="preserve"> as it enables steering and focusing. </w:t>
+      </w:r>
+      <w:r>
+        <w:rPr>
+          <w:rFonts w:ascii="Times New Roman" w:hAnsi="Times New Roman" w:cs="Times New Roman"/>
+          <w:sz w:val="24"/>
+        </w:rPr>
+        <w:t>A linear phase delay profile with delay values increasing evenly from element to element will steer a non-focused or plane wave at an angle away from the array axis. A non-linear but parabolic phase delay profile focuses the beam towards a point. A combination of linear and a parabolic phase delay profiles permits both steering and focusing [</w:t>
+      </w:r>
+      <w:r>
+        <w:rPr>
+          <w:rFonts w:ascii="Times New Roman" w:hAnsi="Times New Roman" w:cs="Times New Roman"/>
+          <w:sz w:val="24"/>
+        </w:rPr>
+        <w:t xml:space="preserve">1]. </w:t>
+      </w:r>
+      <w:r>
+        <w:rPr>
+          <w:rFonts w:ascii="Times New Roman" w:hAnsi="Times New Roman" w:cs="Times New Roman"/>
+          <w:sz w:val="24"/>
+        </w:rPr>
+        <w:t>An ideal theoretical phase delay profile used in transmission or reception contains delays which can be precisely implemented. A quantized delay profile is an approximation of the ideal phase delay profile, with timing inaccuracy introduced as a result of hardware implementation. The deviation from the ideal phase delay profile is described as phase quantization error [</w:t>
+      </w:r>
+      <w:r>
+        <w:rPr>
+          <w:rFonts w:ascii="Times New Roman" w:hAnsi="Times New Roman" w:cs="Times New Roman"/>
+          <w:sz w:val="24"/>
+        </w:rPr>
+        <w:t>2</w:t>
+      </w:r>
+      <w:r>
+        <w:rPr>
+          <w:rFonts w:ascii="Times New Roman" w:hAnsi="Times New Roman" w:cs="Times New Roman"/>
+          <w:sz w:val="24"/>
+        </w:rPr>
+        <w:t>].</w:t>
+      </w:r>
+      <w:r>
+        <w:rPr>
+          <w:rFonts w:ascii="Times New Roman" w:hAnsi="Times New Roman" w:cs="Times New Roman"/>
+          <w:sz w:val="24"/>
+        </w:rPr>
+        <w:t xml:space="preserve"> Modeling phase quantization error helps establish criterion for element geometries. </w:t>
+      </w:r>
+      <w:r>
+        <w:rPr>
+          <w:rFonts w:ascii="Times New Roman" w:hAnsi="Times New Roman" w:cs="Times New Roman"/>
+          <w:sz w:val="24"/>
+        </w:rPr>
+        <w:t>P</w:t>
+      </w:r>
+      <w:r>
+        <w:rPr>
+          <w:rFonts w:ascii="Times New Roman" w:hAnsi="Times New Roman" w:cs="Times New Roman"/>
+          <w:sz w:val="24"/>
+        </w:rPr>
+        <w:t>hase quantization error</w:t>
+      </w:r>
+      <w:r>
+        <w:rPr>
+          <w:rFonts w:ascii="Times New Roman" w:hAnsi="Times New Roman" w:cs="Times New Roman"/>
+          <w:sz w:val="24"/>
+        </w:rPr>
+        <w:t xml:space="preserve"> manifests as two types: random and periodic phase error [3].</w:t>
+      </w:r>
+      <w:r>
+        <w:rPr>
+          <w:rFonts w:ascii="Times New Roman" w:hAnsi="Times New Roman" w:cs="Times New Roman"/>
+          <w:sz w:val="24"/>
+        </w:rPr>
+        <w:t xml:space="preserve"> </w:t>
+      </w:r>
+    </w:p>
+    <w:p>
+      <w:pPr>
+        <w:spacing w:line="240" w:lineRule="auto"/>
+        <w:contextualSpacing/>
+        <w:jc w:val="both"/>
+        <w:rPr>
+          <w:rFonts w:ascii="Times New Roman" w:hAnsi="Times New Roman" w:cs="Times New Roman"/>
+          <w:sz w:val="24"/>
+        </w:rPr>
+      </w:pPr>
+    </w:p>
+    <w:p>
+      <w:pPr>
+        <w:spacing w:line="240" w:lineRule="auto"/>
+        <w:contextualSpacing/>
+        <w:jc w:val="both"/>
+        <w:rPr>
+          <w:rFonts w:ascii="Times New Roman" w:hAnsi="Times New Roman" w:cs="Times New Roman"/>
+          <w:sz w:val="24"/>
+        </w:rPr>
+      </w:pPr>
       <w:r>
         <w:rPr>
           <w:rFonts w:ascii="Times New Roman" w:hAnsi="Times New Roman" w:cs="Times New Roman"/>
           <w:b/>
+          <w:bCs/>
+          <w:i/>
+          <w:iCs/>
+          <w:sz w:val="24"/>
+        </w:rPr>
+        <w:t>Random quantization lobes</w:t>
+      </w:r>
+      <w:r>
+        <w:rPr>
+          <w:rFonts w:ascii="Times New Roman" w:hAnsi="Times New Roman" w:cs="Times New Roman"/>
+          <w:b/>
+          <w:bCs/>
+          <w:i/>
+          <w:iCs/>
+          <w:sz w:val="24"/>
+        </w:rPr>
+        <w:t>.</w:t>
+      </w:r>
+      <w:r>
+        <w:rPr>
+          <w:rFonts w:ascii="Times New Roman" w:hAnsi="Times New Roman" w:cs="Times New Roman"/>
+          <w:sz w:val="24"/>
+        </w:rPr>
+        <w:t xml:space="preserve"> Random quantization lobes result from phase quantization noise which is uniformly distributed over individual elements. The level of sidelobes from quantization is governed by the parameter </w:t>
+      </w:r>
+      <w:r>
+        <w:rPr>
+          <w:rFonts w:ascii="Times New Roman" w:hAnsi="Times New Roman" w:cs="Times New Roman"/>
+          <w:i/>
+          <w:iCs/>
+          <w:sz w:val="24"/>
+        </w:rPr>
+        <w:t>m</w:t>
+      </w:r>
+      <w:r>
+        <w:rPr>
+          <w:rFonts w:ascii="Times New Roman" w:hAnsi="Times New Roman" w:cs="Times New Roman"/>
+          <w:i/>
+          <w:iCs/>
+          <w:sz w:val="24"/>
+        </w:rPr>
+        <w:t xml:space="preserve">, </w:t>
+      </w:r>
+      <w:r>
+        <w:rPr>
+          <w:rFonts w:ascii="Times New Roman" w:hAnsi="Times New Roman" w:cs="Times New Roman"/>
+          <w:sz w:val="24"/>
+        </w:rPr>
+        <w:t>where</w:t>
+      </w:r>
+    </w:p>
+    <w:p>
+      <w:pPr>
+        <w:spacing w:line="240" w:lineRule="auto"/>
+        <w:contextualSpacing/>
+        <w:jc w:val="both"/>
+        <w:rPr>
+          <w:rFonts w:ascii="Times New Roman" w:hAnsi="Times New Roman" w:cs="Times New Roman"/>
+          <w:sz w:val="24"/>
+        </w:rPr>
+      </w:pPr>
+    </w:p>
+    <w:p>
+      <w:pPr>
+        <w:spacing w:line="240" w:lineRule="auto"/>
+        <w:contextualSpacing/>
+        <w:jc w:val="center"/>
+        <w:rPr>
+          <w:rFonts w:ascii="Times New Roman" w:hAnsi="Times New Roman" w:cs="Times New Roman"/>
+          <w:sz w:val="24"/>
+        </w:rPr>
+      </w:pPr>
+      <w:r>
+        <w:rPr>
+          <w:rFonts w:ascii="Times New Roman" w:hAnsi="Times New Roman" w:cs="Times New Roman"/>
+          <w:i/>
+          <w:iCs/>
+          <w:sz w:val="24"/>
+        </w:rPr>
+        <w:t>m = f</w:t>
+      </w:r>
+      <w:r>
+        <w:rPr>
+          <w:rFonts w:ascii="Times New Roman" w:hAnsi="Times New Roman" w:cs="Times New Roman"/>
+          <w:i/>
+          <w:iCs/>
+          <w:sz w:val="24"/>
+          <w:vertAlign w:val="subscript"/>
+        </w:rPr>
+        <w:t xml:space="preserve">s </w:t>
+      </w:r>
+      <w:r>
+        <w:rPr>
+          <w:rFonts w:ascii="Times New Roman" w:hAnsi="Times New Roman" w:cs="Times New Roman"/>
+          <w:i/>
+          <w:iCs/>
+          <w:sz w:val="24"/>
+        </w:rPr>
+        <w:t>/ f</w:t>
+      </w:r>
+      <w:r>
+        <w:rPr>
+          <w:rFonts w:ascii="Times New Roman" w:hAnsi="Times New Roman" w:cs="Times New Roman"/>
+          <w:i/>
+          <w:iCs/>
+          <w:sz w:val="24"/>
+          <w:vertAlign w:val="subscript"/>
+        </w:rPr>
+        <w:t xml:space="preserve">0 </w:t>
+      </w:r>
+      <w:r>
+        <w:rPr>
+          <w:rFonts w:ascii="Times New Roman" w:hAnsi="Times New Roman" w:cs="Times New Roman"/>
+          <w:sz w:val="24"/>
+        </w:rPr>
+        <w:t xml:space="preserve"> </w:t>
+      </w:r>
+    </w:p>
+    <w:p>
+      <w:pPr>
+        <w:spacing w:line="240" w:lineRule="auto"/>
+        <w:contextualSpacing/>
+        <w:jc w:val="center"/>
+        <w:rPr>
+          <w:rFonts w:ascii="Times New Roman" w:hAnsi="Times New Roman" w:cs="Times New Roman"/>
+          <w:sz w:val="24"/>
+        </w:rPr>
+      </w:pPr>
+    </w:p>
+    <w:p>
+      <w:pPr>
+        <w:spacing w:line="240" w:lineRule="auto"/>
+        <w:contextualSpacing/>
+        <w:rPr>
+          <w:rFonts w:ascii="Times New Roman" w:hAnsi="Times New Roman" w:cs="Times New Roman"/>
+          <w:sz w:val="24"/>
+        </w:rPr>
+      </w:pPr>
+      <w:r>
+        <w:rPr>
+          <w:rFonts w:ascii="Times New Roman" w:hAnsi="Times New Roman" w:cs="Times New Roman"/>
+          <w:sz w:val="24"/>
+        </w:rPr>
+        <w:t xml:space="preserve">With </w:t>
+      </w:r>
+      <w:r>
+        <w:rPr>
+          <w:rFonts w:ascii="Times New Roman" w:hAnsi="Times New Roman" w:cs="Times New Roman"/>
+          <w:i/>
+          <w:iCs/>
+          <w:sz w:val="24"/>
+        </w:rPr>
+        <w:t>m</w:t>
+      </w:r>
+      <w:r>
+        <w:rPr>
+          <w:rFonts w:ascii="Times New Roman" w:hAnsi="Times New Roman" w:cs="Times New Roman"/>
+          <w:sz w:val="24"/>
+        </w:rPr>
+        <w:t>, phase error will fall in the range:</w:t>
+      </w:r>
+      <w:r>
+        <w:rPr>
+          <w:rFonts w:ascii="Times New Roman" w:hAnsi="Times New Roman" w:cs="Times New Roman"/>
+          <w:sz w:val="24"/>
+        </w:rPr>
+        <w:t xml:space="preserve"> </w:t>
+      </w:r>
+      <w:r>
+        <w:rPr>
+          <w:rFonts w:ascii="Times New Roman" w:hAnsi="Times New Roman" w:cs="Times New Roman"/>
+          <w:i/>
+          <w:iCs/>
+          <w:sz w:val="24"/>
+        </w:rPr>
+        <w:t>e</w:t>
+      </w:r>
+      <w:r>
+        <w:rPr>
+          <w:rFonts w:ascii="Times New Roman" w:hAnsi="Times New Roman" w:cs="Times New Roman"/>
+          <w:i/>
+          <w:iCs/>
+          <w:sz w:val="24"/>
+          <w:vertAlign w:val="subscript"/>
+        </w:rPr>
+        <w:t xml:space="preserve">n </w:t>
+      </w:r>
+      <w:r>
+        <w:rPr>
+          <w:rFonts w:ascii="Times New Roman" w:hAnsi="Times New Roman" w:cs="Times New Roman"/>
+          <w:i/>
+          <w:iCs/>
+          <w:sz w:val="24"/>
+        </w:rPr>
+        <w:t>=</w:t>
+      </w:r>
+      <w:r>
+        <w:rPr>
+          <w:rFonts w:ascii="Times New Roman" w:hAnsi="Times New Roman" w:cs="Times New Roman"/>
+          <w:sz w:val="24"/>
+        </w:rPr>
+        <w:t xml:space="preserve"> [-π/m π/m].</w:t>
+      </w:r>
+      <w:r>
+        <w:rPr>
+          <w:rFonts w:ascii="Times New Roman" w:hAnsi="Times New Roman" w:cs="Times New Roman"/>
+          <w:sz w:val="24"/>
+        </w:rPr>
+        <w:t xml:space="preserve"> </w:t>
+      </w:r>
+      <w:r>
+        <w:rPr>
+          <w:rFonts w:ascii="Times New Roman" w:hAnsi="Times New Roman" w:cs="Times New Roman"/>
+          <w:sz w:val="24"/>
+        </w:rPr>
+        <w:t xml:space="preserve">The effect of phase errors can be found by considering the </w:t>
+      </w:r>
+      <w:r>
+        <w:rPr>
+          <w:rFonts w:ascii="Times New Roman" w:hAnsi="Times New Roman" w:cs="Times New Roman"/>
+          <w:sz w:val="24"/>
+        </w:rPr>
+        <w:t>beamformer:</w:t>
+      </w:r>
+    </w:p>
+    <w:p>
+      <w:pPr>
+        <w:spacing w:line="240" w:lineRule="auto"/>
+        <w:contextualSpacing/>
+        <w:rPr>
+          <w:rFonts w:ascii="Times New Roman" w:hAnsi="Times New Roman" w:cs="Times New Roman"/>
+          <w:sz w:val="24"/>
+        </w:rPr>
+      </w:pPr>
+    </w:p>
+    <w:p>
+      <w:pPr>
+        <w:spacing w:line="240" w:lineRule="auto"/>
+        <w:contextualSpacing/>
+        <w:jc w:val="center"/>
+        <w:rPr>
+          <w:rFonts w:ascii="Times New Roman" w:hAnsi="Times New Roman" w:cs="Times New Roman"/>
+          <w:sz w:val="24"/>
+        </w:rPr>
+      </w:pPr>
+      <w:r>
+        <w:rPr>
+          <w:noProof/>
+        </w:rPr>
+        <w:drawing>
+          <wp:inline distT="0" distB="0" distL="0" distR="0" wp14:anchorId="15AE14C7" wp14:editId="783CFB69">
+            <wp:extent cx="1995488" cy="605068"/>
+            <wp:effectExtent l="0" t="0" r="5080" b="5080"/>
+            <wp:docPr id="3" name="Picture 3"/>
+            <wp:cNvGraphicFramePr>
+              <a:graphicFrameLocks xmlns:a="http://schemas.openxmlformats.org/drawingml/2006/main" noChangeAspect="1"/>
+            </wp:cNvGraphicFramePr>
+            <a:graphic xmlns:a="http://schemas.openxmlformats.org/drawingml/2006/main">
+              <a:graphicData uri="http://schemas.openxmlformats.org/drawingml/2006/picture">
+                <pic:pic xmlns:pic="http://schemas.openxmlformats.org/drawingml/2006/picture">
+                  <pic:nvPicPr>
+                    <pic:cNvPr id="1" name=""/>
+                    <pic:cNvPicPr/>
+                  </pic:nvPicPr>
+                  <pic:blipFill rotWithShape="1">
+                    <a:blip r:embed="rId4"/>
+                    <a:srcRect l="22820" t="19013" r="25384" b="55252"/>
+                    <a:stretch/>
+                  </pic:blipFill>
+                  <pic:spPr bwMode="auto">
+                    <a:xfrm>
+                      <a:off x="0" y="0"/>
+                      <a:ext cx="2072093" cy="628296"/>
+                    </a:xfrm>
+                    <a:prstGeom prst="rect">
+                      <a:avLst/>
+                    </a:prstGeom>
+                    <a:ln>
+                      <a:noFill/>
+                    </a:ln>
+                    <a:extLst>
+                      <a:ext uri="{53640926-AAD7-44D8-BBD7-CCE9431645EC}">
+                        <a14:shadowObscured xmlns:a14="http://schemas.microsoft.com/office/drawing/2010/main"/>
+                      </a:ext>
+                    </a:extLst>
+                  </pic:spPr>
+                </pic:pic>
+              </a:graphicData>
+            </a:graphic>
+          </wp:inline>
+        </w:drawing>
+      </w:r>
+    </w:p>
+    <w:p>
+      <w:pPr>
+        <w:spacing w:line="240" w:lineRule="auto"/>
+        <w:contextualSpacing/>
+        <w:rPr>
+          <w:rFonts w:ascii="Times New Roman" w:hAnsi="Times New Roman" w:cs="Times New Roman"/>
+          <w:sz w:val="24"/>
+        </w:rPr>
+      </w:pPr>
+      <w:r>
+        <w:rPr>
+          <w:rFonts w:ascii="Times New Roman" w:hAnsi="Times New Roman" w:cs="Times New Roman"/>
+          <w:sz w:val="24"/>
+        </w:rPr>
+        <w:t>b is the beamformer output, x</w:t>
+      </w:r>
+      <w:r>
+        <w:rPr>
+          <w:rFonts w:ascii="Times New Roman" w:hAnsi="Times New Roman" w:cs="Times New Roman"/>
+          <w:sz w:val="24"/>
+          <w:vertAlign w:val="subscript"/>
+        </w:rPr>
+        <w:t xml:space="preserve">n </w:t>
+      </w:r>
+      <w:r>
+        <w:rPr>
+          <w:rFonts w:ascii="Times New Roman" w:hAnsi="Times New Roman" w:cs="Times New Roman"/>
+          <w:sz w:val="24"/>
+        </w:rPr>
+        <w:t>the input from element n, and w</w:t>
+      </w:r>
+      <w:r>
+        <w:rPr>
+          <w:rFonts w:ascii="Times New Roman" w:hAnsi="Times New Roman" w:cs="Times New Roman"/>
+          <w:sz w:val="24"/>
+          <w:vertAlign w:val="subscript"/>
+        </w:rPr>
+        <w:t>n</w:t>
+      </w:r>
+      <w:r>
+        <w:rPr>
+          <w:rFonts w:ascii="Times New Roman" w:hAnsi="Times New Roman" w:cs="Times New Roman"/>
+          <w:sz w:val="24"/>
+        </w:rPr>
+        <w:t xml:space="preserve"> the apodization of element n. the time delay (d</w:t>
+      </w:r>
+      <w:r>
+        <w:rPr>
+          <w:rFonts w:ascii="Times New Roman" w:hAnsi="Times New Roman" w:cs="Times New Roman"/>
+          <w:sz w:val="24"/>
+          <w:vertAlign w:val="subscript"/>
+        </w:rPr>
+        <w:t>n</w:t>
+      </w:r>
+      <w:r>
+        <w:rPr>
+          <w:rFonts w:ascii="Times New Roman" w:hAnsi="Times New Roman" w:cs="Times New Roman"/>
+          <w:sz w:val="24"/>
+        </w:rPr>
+        <w:t xml:space="preserve">) is determined by angle and depth. </w:t>
+      </w:r>
+    </w:p>
+    <w:p>
+      <w:pPr>
+        <w:spacing w:line="240" w:lineRule="auto"/>
+        <w:contextualSpacing/>
+        <w:rPr>
+          <w:noProof/>
+        </w:rPr>
+      </w:pPr>
+    </w:p>
+    <w:p>
+      <w:pPr>
+        <w:spacing w:line="240" w:lineRule="auto"/>
+        <w:contextualSpacing/>
+        <w:rPr>
+          <w:rFonts w:ascii="Times New Roman" w:hAnsi="Times New Roman" w:cs="Times New Roman"/>
+          <w:sz w:val="24"/>
+        </w:rPr>
+      </w:pPr>
+      <w:r>
+        <w:rPr>
+          <w:rFonts w:ascii="Times New Roman" w:hAnsi="Times New Roman" w:cs="Times New Roman"/>
+          <w:sz w:val="24"/>
+        </w:rPr>
+        <w:t xml:space="preserve">With phase error </w:t>
+      </w:r>
+      <w:r>
+        <w:rPr>
+          <w:rFonts w:ascii="Times New Roman" w:hAnsi="Times New Roman" w:cs="Times New Roman"/>
+          <w:i/>
+          <w:iCs/>
+          <w:sz w:val="24"/>
+        </w:rPr>
+        <w:t>e</w:t>
+      </w:r>
+      <w:r>
+        <w:rPr>
+          <w:rFonts w:ascii="Times New Roman" w:hAnsi="Times New Roman" w:cs="Times New Roman"/>
+          <w:i/>
+          <w:iCs/>
+          <w:sz w:val="24"/>
+          <w:vertAlign w:val="subscript"/>
+        </w:rPr>
+        <w:t xml:space="preserve">n </w:t>
+      </w:r>
+      <w:r>
+        <w:rPr>
+          <w:rFonts w:ascii="Times New Roman" w:hAnsi="Times New Roman" w:cs="Times New Roman"/>
+          <w:i/>
+          <w:iCs/>
+          <w:sz w:val="24"/>
+        </w:rPr>
+        <w:t>=</w:t>
+      </w:r>
+      <w:r>
+        <w:rPr>
+          <w:rFonts w:ascii="Times New Roman" w:hAnsi="Times New Roman" w:cs="Times New Roman"/>
+          <w:sz w:val="24"/>
+        </w:rPr>
+        <w:t xml:space="preserve"> [-π/m π/m]</w:t>
+      </w:r>
+      <w:r>
+        <w:rPr>
+          <w:rFonts w:ascii="Times New Roman" w:hAnsi="Times New Roman" w:cs="Times New Roman"/>
+          <w:sz w:val="24"/>
+        </w:rPr>
+        <w:t xml:space="preserve">, </w:t>
+      </w:r>
+      <w:r>
+        <w:rPr>
+          <w:rFonts w:ascii="Times New Roman" w:hAnsi="Times New Roman" w:cs="Times New Roman"/>
+          <w:i/>
+          <w:iCs/>
+          <w:sz w:val="24"/>
+        </w:rPr>
+        <w:t xml:space="preserve">b </w:t>
+      </w:r>
+      <w:r>
+        <w:rPr>
+          <w:rFonts w:ascii="Times New Roman" w:hAnsi="Times New Roman" w:cs="Times New Roman"/>
+          <w:sz w:val="24"/>
+        </w:rPr>
+        <w:t>can be expressed as:</w:t>
+      </w:r>
+    </w:p>
+    <w:p>
+      <w:pPr>
+        <w:spacing w:line="240" w:lineRule="auto"/>
+        <w:contextualSpacing/>
+        <w:rPr>
+          <w:rFonts w:ascii="Times New Roman" w:hAnsi="Times New Roman" w:cs="Times New Roman"/>
+          <w:sz w:val="24"/>
+        </w:rPr>
+      </w:pPr>
+    </w:p>
+    <w:p>
+      <w:pPr>
+        <w:spacing w:line="240" w:lineRule="auto"/>
+        <w:contextualSpacing/>
+        <w:jc w:val="center"/>
+        <w:rPr>
+          <w:rFonts w:ascii="Times New Roman" w:hAnsi="Times New Roman" w:cs="Times New Roman"/>
+          <w:sz w:val="24"/>
+        </w:rPr>
+      </w:pPr>
+      <w:r>
+        <w:rPr>
+          <w:noProof/>
+        </w:rPr>
+        <w:drawing>
+          <wp:inline distT="0" distB="0" distL="0" distR="0" wp14:anchorId="29CF3FCD" wp14:editId="5CDAD3E7">
+            <wp:extent cx="2433637" cy="759471"/>
+            <wp:effectExtent l="0" t="0" r="5080" b="2540"/>
+            <wp:docPr id="4" name="Picture 4"/>
+            <wp:cNvGraphicFramePr>
+              <a:graphicFrameLocks xmlns:a="http://schemas.openxmlformats.org/drawingml/2006/main" noChangeAspect="1"/>
+            </wp:cNvGraphicFramePr>
+            <a:graphic xmlns:a="http://schemas.openxmlformats.org/drawingml/2006/main">
+              <a:graphicData uri="http://schemas.openxmlformats.org/drawingml/2006/picture">
+                <pic:pic xmlns:pic="http://schemas.openxmlformats.org/drawingml/2006/picture">
+                  <pic:nvPicPr>
+                    <pic:cNvPr id="1" name=""/>
+                    <pic:cNvPicPr/>
+                  </pic:nvPicPr>
+                  <pic:blipFill>
+                    <a:blip r:embed="rId5"/>
+                    <a:stretch>
+                      <a:fillRect/>
+                    </a:stretch>
+                  </pic:blipFill>
+                  <pic:spPr>
+                    <a:xfrm>
+                      <a:off x="0" y="0"/>
+                      <a:ext cx="2525095" cy="788012"/>
+                    </a:xfrm>
+                    <a:prstGeom prst="rect">
+                      <a:avLst/>
+                    </a:prstGeom>
+                  </pic:spPr>
+                </pic:pic>
+              </a:graphicData>
+            </a:graphic>
+          </wp:inline>
+        </w:drawing>
+      </w:r>
+    </w:p>
+    <w:p>
+      <w:pPr>
+        <w:spacing w:line="240" w:lineRule="auto"/>
+        <w:contextualSpacing/>
+        <w:rPr>
+          <w:rFonts w:ascii="Times New Roman" w:hAnsi="Times New Roman" w:cs="Times New Roman"/>
+          <w:sz w:val="24"/>
+        </w:rPr>
+      </w:pPr>
+      <w:r>
+        <w:rPr>
+          <w:rFonts w:ascii="Times New Roman" w:hAnsi="Times New Roman" w:cs="Times New Roman"/>
+          <w:sz w:val="24"/>
+        </w:rPr>
+        <w:t xml:space="preserve">This expression demonstrates that the phase error occurs within the summing of signals across elements. </w:t>
+      </w:r>
+      <w:r>
+        <w:rPr>
+          <w:rFonts w:ascii="Times New Roman" w:hAnsi="Times New Roman" w:cs="Times New Roman"/>
+          <w:sz w:val="24"/>
+        </w:rPr>
+        <w:t xml:space="preserve">From this expression, </w:t>
+      </w:r>
+      <w:r>
+        <w:rPr>
+          <w:rFonts w:ascii="Times New Roman" w:hAnsi="Times New Roman" w:cs="Times New Roman"/>
+          <w:sz w:val="24"/>
+        </w:rPr>
+        <w:t xml:space="preserve">it can be shown </w:t>
+      </w:r>
+      <w:r>
+        <w:rPr>
+          <w:rFonts w:ascii="Times New Roman" w:hAnsi="Times New Roman" w:cs="Times New Roman"/>
+          <w:sz w:val="24"/>
+        </w:rPr>
+        <w:t>through</w:t>
+      </w:r>
+      <w:r>
+        <w:rPr>
+          <w:rFonts w:ascii="Times New Roman" w:hAnsi="Times New Roman" w:cs="Times New Roman"/>
+          <w:sz w:val="24"/>
+        </w:rPr>
+        <w:t xml:space="preserve"> a </w:t>
+      </w:r>
+      <w:r>
+        <w:rPr>
+          <w:rFonts w:ascii="Times New Roman" w:hAnsi="Times New Roman" w:cs="Times New Roman"/>
+          <w:sz w:val="24"/>
+        </w:rPr>
+        <w:t>power</w:t>
+      </w:r>
+      <w:r>
+        <w:rPr>
+          <w:rFonts w:ascii="Times New Roman" w:hAnsi="Times New Roman" w:cs="Times New Roman"/>
+          <w:sz w:val="24"/>
+        </w:rPr>
+        <w:t xml:space="preserve"> series expansion that the voltage noise from </w:t>
+      </w:r>
+      <w:r>
+        <w:rPr>
+          <w:rFonts w:ascii="Times New Roman" w:hAnsi="Times New Roman" w:cs="Times New Roman"/>
+          <w:i/>
+          <w:iCs/>
+          <w:sz w:val="24"/>
+        </w:rPr>
+        <w:t>e</w:t>
+      </w:r>
+      <w:r>
+        <w:rPr>
+          <w:rFonts w:ascii="Times New Roman" w:hAnsi="Times New Roman" w:cs="Times New Roman"/>
+          <w:i/>
+          <w:iCs/>
+          <w:sz w:val="24"/>
+          <w:vertAlign w:val="subscript"/>
+        </w:rPr>
+        <w:t>n</w:t>
+      </w:r>
+      <w:r>
+        <w:rPr>
+          <w:rFonts w:ascii="Times New Roman" w:hAnsi="Times New Roman" w:cs="Times New Roman"/>
+          <w:sz w:val="24"/>
+        </w:rPr>
+        <w:t xml:space="preserve"> to signal ratio is:</w:t>
+      </w:r>
+    </w:p>
+    <w:p>
+      <w:pPr>
+        <w:spacing w:line="240" w:lineRule="auto"/>
+        <w:contextualSpacing/>
+        <w:jc w:val="center"/>
+        <w:rPr>
+          <w:rFonts w:ascii="Times New Roman" w:hAnsi="Times New Roman" w:cs="Times New Roman"/>
+          <w:sz w:val="24"/>
+        </w:rPr>
+      </w:pPr>
+      <w:r>
+        <w:rPr>
+          <w:noProof/>
+        </w:rPr>
+        <w:drawing>
+          <wp:inline distT="0" distB="0" distL="0" distR="0" wp14:anchorId="5E6CCABB" wp14:editId="62DCA601">
+            <wp:extent cx="1061465" cy="823913"/>
+            <wp:effectExtent l="0" t="0" r="5715" b="0"/>
+            <wp:docPr id="5" name="Picture 5"/>
+            <wp:cNvGraphicFramePr>
+              <a:graphicFrameLocks xmlns:a="http://schemas.openxmlformats.org/drawingml/2006/main" noChangeAspect="1"/>
+            </wp:cNvGraphicFramePr>
+            <a:graphic xmlns:a="http://schemas.openxmlformats.org/drawingml/2006/main">
+              <a:graphicData uri="http://schemas.openxmlformats.org/drawingml/2006/picture">
+                <pic:pic xmlns:pic="http://schemas.openxmlformats.org/drawingml/2006/picture">
+                  <pic:nvPicPr>
+                    <pic:cNvPr id="1" name=""/>
+                    <pic:cNvPicPr/>
+                  </pic:nvPicPr>
+                  <pic:blipFill>
+                    <a:blip r:embed="rId6"/>
+                    <a:stretch>
+                      <a:fillRect/>
+                    </a:stretch>
+                  </pic:blipFill>
+                  <pic:spPr>
+                    <a:xfrm>
+                      <a:off x="0" y="0"/>
+                      <a:ext cx="1074887" cy="834331"/>
+                    </a:xfrm>
+                    <a:prstGeom prst="rect">
+                      <a:avLst/>
+                    </a:prstGeom>
+                  </pic:spPr>
+                </pic:pic>
+              </a:graphicData>
+            </a:graphic>
+          </wp:inline>
+        </w:drawing>
+      </w:r>
+    </w:p>
+    <w:p>
+      <w:pPr>
+        <w:spacing w:line="240" w:lineRule="auto"/>
+        <w:contextualSpacing/>
+        <w:rPr>
+          <w:rFonts w:ascii="Times New Roman" w:hAnsi="Times New Roman" w:cs="Times New Roman"/>
+          <w:sz w:val="24"/>
+        </w:rPr>
+      </w:pPr>
+    </w:p>
+    <w:p>
+      <w:pPr>
+        <w:spacing w:line="240" w:lineRule="auto"/>
+        <w:contextualSpacing/>
+        <w:jc w:val="both"/>
+        <w:rPr>
+          <w:rFonts w:ascii="Times New Roman" w:hAnsi="Times New Roman" w:cs="Times New Roman"/>
+          <w:sz w:val="24"/>
+        </w:rPr>
+      </w:pPr>
+      <w:r>
+        <w:rPr>
+          <w:rFonts w:ascii="Times New Roman" w:hAnsi="Times New Roman" w:cs="Times New Roman"/>
+          <w:b/>
+          <w:bCs/>
+          <w:i/>
+          <w:iCs/>
+          <w:sz w:val="24"/>
+        </w:rPr>
+        <w:lastRenderedPageBreak/>
+        <w:t>Periodic phase error.</w:t>
+      </w:r>
+      <w:r>
+        <w:rPr>
+          <w:rFonts w:ascii="Times New Roman" w:hAnsi="Times New Roman" w:cs="Times New Roman"/>
+          <w:b/>
+          <w:bCs/>
+          <w:i/>
+          <w:iCs/>
+          <w:sz w:val="24"/>
+        </w:rPr>
+        <w:t xml:space="preserve"> </w:t>
+      </w:r>
+      <w:r>
+        <w:rPr>
+          <w:rFonts w:ascii="Times New Roman" w:hAnsi="Times New Roman" w:cs="Times New Roman"/>
+          <w:sz w:val="24"/>
+        </w:rPr>
+        <w:t>The second effect of delay quantization is discrete quantization lobes that resemble grating lobes. This occurs when quantization error over the array becomes periodic.</w:t>
+      </w:r>
+      <w:r>
+        <w:rPr>
+          <w:rFonts w:ascii="Times New Roman" w:hAnsi="Times New Roman" w:cs="Times New Roman"/>
+          <w:sz w:val="24"/>
+        </w:rPr>
+        <w:t xml:space="preserve"> In particular, uniform arrays, continuous wave transmission, and far field operation enhance this effect.</w:t>
+      </w:r>
+    </w:p>
+    <w:p>
+      <w:pPr>
+        <w:spacing w:line="240" w:lineRule="auto"/>
+        <w:contextualSpacing/>
+        <w:jc w:val="both"/>
+        <w:rPr>
+          <w:rFonts w:ascii="Times New Roman" w:hAnsi="Times New Roman" w:cs="Times New Roman"/>
+          <w:sz w:val="24"/>
+        </w:rPr>
+      </w:pPr>
+    </w:p>
+    <w:p>
+      <w:pPr>
+        <w:spacing w:line="240" w:lineRule="auto"/>
+        <w:contextualSpacing/>
+        <w:jc w:val="both"/>
+        <w:rPr>
+          <w:rFonts w:ascii="Times New Roman" w:hAnsi="Times New Roman" w:cs="Times New Roman"/>
+          <w:sz w:val="24"/>
+        </w:rPr>
+      </w:pPr>
+      <w:r>
+        <w:rPr>
+          <w:rFonts w:ascii="Times New Roman" w:hAnsi="Times New Roman" w:cs="Times New Roman"/>
+          <w:sz w:val="24"/>
+        </w:rPr>
+        <w:t xml:space="preserve">Rather than occurring with random distribution, periodic phase error occurs at certain steering angles. In particular it occurs when steering requires a time delay that is an integral number of quantization steps. The worse case is when the periodicity of this error is at a minimum (spans two elements). It can be shown that the ratio of side lobes from this error source to mainlobe is approximately: </w:t>
+      </w:r>
+    </w:p>
+    <w:p>
+      <w:pPr>
+        <w:spacing w:line="240" w:lineRule="auto"/>
+        <w:contextualSpacing/>
+        <w:jc w:val="center"/>
+        <w:rPr>
+          <w:rFonts w:ascii="Times New Roman" w:hAnsi="Times New Roman" w:cs="Times New Roman"/>
+          <w:sz w:val="24"/>
+        </w:rPr>
+      </w:pPr>
+      <w:r>
+        <w:rPr>
+          <w:noProof/>
+        </w:rPr>
+        <w:drawing>
+          <wp:inline distT="0" distB="0" distL="0" distR="0" wp14:anchorId="23B69F6B" wp14:editId="139E314E">
+            <wp:extent cx="2638425" cy="495832"/>
+            <wp:effectExtent l="0" t="0" r="0" b="0"/>
+            <wp:docPr id="6" name="Picture 6"/>
+            <wp:cNvGraphicFramePr>
+              <a:graphicFrameLocks xmlns:a="http://schemas.openxmlformats.org/drawingml/2006/main" noChangeAspect="1"/>
+            </wp:cNvGraphicFramePr>
+            <a:graphic xmlns:a="http://schemas.openxmlformats.org/drawingml/2006/main">
+              <a:graphicData uri="http://schemas.openxmlformats.org/drawingml/2006/picture">
+                <pic:pic xmlns:pic="http://schemas.openxmlformats.org/drawingml/2006/picture">
+                  <pic:nvPicPr>
+                    <pic:cNvPr id="1" name=""/>
+                    <pic:cNvPicPr/>
+                  </pic:nvPicPr>
+                  <pic:blipFill>
+                    <a:blip r:embed="rId7"/>
+                    <a:stretch>
+                      <a:fillRect/>
+                    </a:stretch>
+                  </pic:blipFill>
+                  <pic:spPr>
+                    <a:xfrm>
+                      <a:off x="0" y="0"/>
+                      <a:ext cx="2834610" cy="532701"/>
+                    </a:xfrm>
+                    <a:prstGeom prst="rect">
+                      <a:avLst/>
+                    </a:prstGeom>
+                  </pic:spPr>
+                </pic:pic>
+              </a:graphicData>
+            </a:graphic>
+          </wp:inline>
+        </w:drawing>
+      </w:r>
+    </w:p>
+    <w:p>
+      <w:pPr>
+        <w:spacing w:line="240" w:lineRule="auto"/>
+        <w:contextualSpacing/>
+        <w:rPr>
+          <w:rFonts w:ascii="Times New Roman" w:hAnsi="Times New Roman" w:cs="Times New Roman"/>
+          <w:sz w:val="24"/>
+        </w:rPr>
+      </w:pPr>
+      <w:r>
+        <w:rPr>
+          <w:rFonts w:ascii="Times New Roman" w:hAnsi="Times New Roman" w:cs="Times New Roman"/>
+          <w:sz w:val="24"/>
+        </w:rPr>
+        <w:t>Fortunately, focusing adds a quadratic time delay large enough for periodic error to become randomized at close targets. Only systems with a large number of elements that operate at high frequencies (low m) will be affected by periodic phase error [3].</w:t>
+      </w:r>
+      <w:bookmarkStart w:id="0" w:name="_GoBack"/>
+      <w:bookmarkEnd w:id="0"/>
+    </w:p>
+    <w:p>
+      <w:pPr>
+        <w:spacing w:line="240" w:lineRule="auto"/>
+        <w:contextualSpacing/>
+        <w:jc w:val="both"/>
+        <w:rPr>
+          <w:rFonts w:ascii="Times New Roman" w:hAnsi="Times New Roman" w:cs="Times New Roman"/>
+          <w:sz w:val="24"/>
+        </w:rPr>
+      </w:pPr>
+    </w:p>
+    <w:p>
+      <w:pPr>
+        <w:spacing w:line="240" w:lineRule="auto"/>
+        <w:contextualSpacing/>
+        <w:jc w:val="both"/>
+        <w:rPr>
+          <w:rFonts w:ascii="Times New Roman" w:hAnsi="Times New Roman" w:cs="Times New Roman"/>
+          <w:sz w:val="24"/>
+        </w:rPr>
+      </w:pPr>
+      <w:r>
+        <w:rPr>
+          <w:rFonts w:ascii="Times New Roman" w:hAnsi="Times New Roman" w:cs="Times New Roman"/>
+          <w:b/>
           <w:sz w:val="24"/>
         </w:rPr>
         <w:t>Simulation Summary</w:t>
@@ -156,46 +1084,21 @@
           <w:rFonts w:ascii="Times New Roman" w:hAnsi="Times New Roman" w:cs="Times New Roman"/>
           <w:sz w:val="24"/>
         </w:rPr>
-        <w:t xml:space="preserve">Simulations were run in field II which varied the minimum quantization value used in the delaying of channel data. For each quantization value, a point target was imaged at depths ranging from 15 to 110 mm with targets spaced 5 mm apart. A single transmit focus with dynamic </w:t>
-      </w:r>
-      <w:proofErr w:type="gramStart"/>
-      <w:r>
-        <w:rPr>
-          <w:rFonts w:ascii="Times New Roman" w:hAnsi="Times New Roman" w:cs="Times New Roman"/>
-          <w:sz w:val="24"/>
-        </w:rPr>
-        <w:t>receive</w:t>
-      </w:r>
-      <w:proofErr w:type="gramEnd"/>
-      <w:r>
-        <w:rPr>
-          <w:rFonts w:ascii="Times New Roman" w:hAnsi="Times New Roman" w:cs="Times New Roman"/>
-          <w:sz w:val="24"/>
-        </w:rPr>
-        <w:t xml:space="preserve"> focus was implemented. Quantization limits consisted of 0, .01 us, .1 us, and 1us.</w:t>
-      </w:r>
-      <w:r>
-        <w:rPr>
-          <w:rFonts w:ascii="Times New Roman" w:hAnsi="Times New Roman" w:cs="Times New Roman"/>
-          <w:sz w:val="24"/>
-        </w:rPr>
-        <w:t xml:space="preserve"> </w:t>
-      </w:r>
-      <w:proofErr w:type="spellStart"/>
-      <w:r>
-        <w:rPr>
-          <w:rFonts w:ascii="Times New Roman" w:hAnsi="Times New Roman" w:cs="Times New Roman"/>
-          <w:sz w:val="24"/>
-        </w:rPr>
-        <w:t>Hanning</w:t>
-      </w:r>
-      <w:proofErr w:type="spellEnd"/>
-      <w:r>
-        <w:rPr>
-          <w:rFonts w:ascii="Times New Roman" w:hAnsi="Times New Roman" w:cs="Times New Roman"/>
-          <w:sz w:val="24"/>
-        </w:rPr>
-        <w:t xml:space="preserve"> apodization was used. </w:t>
+        <w:t xml:space="preserve">Simulations were run in field II which varied the minimum quantization value used in the delaying of channel data. </w:t>
+      </w:r>
+      <w:r>
+        <w:rPr>
+          <w:rFonts w:ascii="Times New Roman" w:hAnsi="Times New Roman" w:cs="Times New Roman"/>
+          <w:sz w:val="24"/>
+        </w:rPr>
+        <w:t xml:space="preserve">The imaging scheme used fixed focus transmit and focused on the single point target in receive. The point target was placed at 50 mm in depth which was 20 mm above the natural focus of the transducer (70 mm). </w:t>
+      </w:r>
+      <w:r>
+        <w:rPr>
+          <w:rFonts w:ascii="Times New Roman" w:hAnsi="Times New Roman" w:cs="Times New Roman"/>
+          <w:sz w:val="24"/>
+        </w:rPr>
+        <w:t>No apodization was used.</w:t>
       </w:r>
     </w:p>
     <w:p>
@@ -205,34 +1108,18 @@
         <w:jc w:val="both"/>
         <w:rPr>
           <w:rFonts w:ascii="Times New Roman" w:hAnsi="Times New Roman" w:cs="Times New Roman"/>
+          <w:sz w:val="24"/>
+        </w:rPr>
+      </w:pPr>
+    </w:p>
+    <w:p>
+      <w:pPr>
+        <w:spacing w:line="240" w:lineRule="auto"/>
+        <w:contextualSpacing/>
+        <w:jc w:val="both"/>
+        <w:rPr>
+          <w:rFonts w:ascii="Times New Roman" w:hAnsi="Times New Roman" w:cs="Times New Roman"/>
           <w:b/>
-          <w:sz w:val="24"/>
-        </w:rPr>
-      </w:pPr>
-      <w:r>
-        <w:rPr>
-          <w:rFonts w:ascii="Times New Roman" w:hAnsi="Times New Roman" w:cs="Times New Roman"/>
-          <w:b/>
-          <w:sz w:val="24"/>
-        </w:rPr>
-        <w:t>Results:</w:t>
-      </w:r>
-      <w:r>
-        <w:rPr>
-          <w:rFonts w:ascii="Times New Roman" w:hAnsi="Times New Roman" w:cs="Times New Roman"/>
-          <w:b/>
-          <w:sz w:val="24"/>
-        </w:rPr>
-        <w:t xml:space="preserve"> </w:t>
-      </w:r>
-    </w:p>
-    <w:p>
-      <w:pPr>
-        <w:spacing w:line="240" w:lineRule="auto"/>
-        <w:contextualSpacing/>
-        <w:jc w:val="both"/>
-        <w:rPr>
-          <w:rFonts w:ascii="Times New Roman" w:hAnsi="Times New Roman" w:cs="Times New Roman"/>
           <w:sz w:val="24"/>
         </w:rPr>
       </w:pPr>
@@ -245,16 +1132,16 @@
         <mc:AlternateContent>
           <mc:Choice Requires="wps">
             <w:drawing>
-              <wp:anchor distT="45720" distB="45720" distL="114300" distR="114300" simplePos="0" relativeHeight="251659264" behindDoc="0" locked="0" layoutInCell="1" allowOverlap="1" wp14:anchorId="47384E4F" wp14:editId="71FF20CA">
+              <wp:anchor distT="45720" distB="45720" distL="114300" distR="114300" simplePos="0" relativeHeight="251659264" behindDoc="0" locked="0" layoutInCell="1" allowOverlap="1" wp14:anchorId="47384E4F" wp14:editId="12DC8798">
                 <wp:simplePos x="0" y="0"/>
                 <wp:positionH relativeFrom="margin">
-                  <wp:posOffset>15875</wp:posOffset>
+                  <wp:posOffset>15240</wp:posOffset>
                 </wp:positionH>
                 <wp:positionV relativeFrom="paragraph">
-                  <wp:posOffset>808355</wp:posOffset>
+                  <wp:posOffset>302895</wp:posOffset>
                 </wp:positionV>
-                <wp:extent cx="5947410" cy="5446395"/>
-                <wp:effectExtent l="0" t="0" r="0" b="1905"/>
+                <wp:extent cx="5947410" cy="4297680"/>
+                <wp:effectExtent l="0" t="0" r="0" b="7620"/>
                 <wp:wrapSquare wrapText="bothSides"/>
                 <wp:docPr id="217" name="Text Box 2"/>
                 <wp:cNvGraphicFramePr>
@@ -269,7 +1156,7 @@
                       <wps:spPr bwMode="auto">
                         <a:xfrm>
                           <a:off x="0" y="0"/>
-                          <a:ext cx="5947410" cy="5446395"/>
+                          <a:ext cx="5947410" cy="4297680"/>
                         </a:xfrm>
                         <a:prstGeom prst="rect">
                           <a:avLst/>
@@ -295,9 +1182,9 @@
                                 <w:noProof/>
                               </w:rPr>
                               <w:drawing>
-                                <wp:inline distT="0" distB="0" distL="0" distR="0" wp14:anchorId="06F02533" wp14:editId="649138C3">
-                                  <wp:extent cx="5714981" cy="5287618"/>
-                                  <wp:effectExtent l="0" t="0" r="635" b="8890"/>
+                                <wp:inline distT="0" distB="0" distL="0" distR="0" wp14:anchorId="114C5E15" wp14:editId="50E73BA9">
+                                  <wp:extent cx="5755640" cy="3110865"/>
+                                  <wp:effectExtent l="0" t="0" r="0" b="0"/>
                                   <wp:docPr id="1" name="Picture 1"/>
                                   <wp:cNvGraphicFramePr>
                                     <a:graphicFrameLocks xmlns:a="http://schemas.openxmlformats.org/drawingml/2006/main" noChangeAspect="1"/>
@@ -310,7 +1197,7 @@
                                           <pic:cNvPicPr/>
                                         </pic:nvPicPr>
                                         <pic:blipFill>
-                                          <a:blip r:embed="rId4"/>
+                                          <a:blip r:embed="rId8"/>
                                           <a:stretch>
                                             <a:fillRect/>
                                           </a:stretch>
@@ -318,7 +1205,7 @@
                                         <pic:spPr>
                                           <a:xfrm>
                                             <a:off x="0" y="0"/>
-                                            <a:ext cx="5726821" cy="5298572"/>
+                                            <a:ext cx="5755640" cy="3110865"/>
                                           </a:xfrm>
                                           <a:prstGeom prst="rect">
                                             <a:avLst/>
@@ -329,6 +1216,125 @@
                                   </a:graphic>
                                 </wp:inline>
                               </w:drawing>
+                            </w:r>
+                          </w:p>
+                          <w:p>
+                            <w:pPr>
+                              <w:jc w:val="both"/>
+                            </w:pPr>
+                            <w:r>
+                              <w:rPr>
+                                <w:rFonts w:ascii="Times New Roman" w:hAnsi="Times New Roman" w:cs="Times New Roman"/>
+                                <w:b/>
+                                <w:iCs/>
+                                <w:sz w:val="24"/>
+                              </w:rPr>
+                              <w:t>Figure</w:t>
+                            </w:r>
+                            <w:r>
+                              <w:rPr>
+                                <w:rFonts w:ascii="Times New Roman" w:hAnsi="Times New Roman" w:cs="Times New Roman"/>
+                                <w:b/>
+                                <w:iCs/>
+                                <w:sz w:val="24"/>
+                              </w:rPr>
+                              <w:t xml:space="preserve"> 1</w:t>
+                            </w:r>
+                            <w:r>
+                              <w:rPr>
+                                <w:rFonts w:ascii="Times New Roman" w:hAnsi="Times New Roman" w:cs="Times New Roman"/>
+                                <w:iCs/>
+                                <w:sz w:val="24"/>
+                              </w:rPr>
+                              <w:t xml:space="preserve">. </w:t>
+                            </w:r>
+                            <w:r>
+                              <w:rPr>
+                                <w:rFonts w:ascii="Times New Roman" w:hAnsi="Times New Roman" w:cs="Times New Roman"/>
+                                <w:sz w:val="24"/>
+                              </w:rPr>
+                              <w:t>The effect of minimum quantization values on a point target phantom.</w:t>
+                            </w:r>
+                            <w:r>
+                              <w:rPr>
+                                <w:rFonts w:ascii="Times New Roman" w:hAnsi="Times New Roman" w:cs="Times New Roman"/>
+                                <w:sz w:val="24"/>
+                              </w:rPr>
+                              <w:t xml:space="preserve"> </w:t>
+                            </w:r>
+                            <w:r>
+                              <w:rPr>
+                                <w:rFonts w:ascii="Times New Roman" w:hAnsi="Times New Roman" w:cs="Times New Roman"/>
+                                <w:b/>
+                                <w:bCs/>
+                                <w:sz w:val="24"/>
+                              </w:rPr>
+                              <w:t>(Left)</w:t>
+                            </w:r>
+                            <w:r>
+                              <w:rPr>
+                                <w:rFonts w:ascii="Times New Roman" w:hAnsi="Times New Roman" w:cs="Times New Roman"/>
+                                <w:sz w:val="24"/>
+                              </w:rPr>
+                              <w:t xml:space="preserve"> The same </w:t>
+                            </w:r>
+                            <w:r>
+                              <w:rPr>
+                                <w:rFonts w:ascii="Times New Roman" w:hAnsi="Times New Roman" w:cs="Times New Roman"/>
+                                <w:sz w:val="24"/>
+                              </w:rPr>
+                              <w:t>point target</w:t>
+                            </w:r>
+                            <w:r>
+                              <w:rPr>
+                                <w:rFonts w:ascii="Times New Roman" w:hAnsi="Times New Roman" w:cs="Times New Roman"/>
+                                <w:sz w:val="24"/>
+                              </w:rPr>
+                              <w:t xml:space="preserve"> was imaged with </w:t>
+                            </w:r>
+                            <w:r>
+                              <w:rPr>
+                                <w:rFonts w:ascii="Times New Roman" w:hAnsi="Times New Roman" w:cs="Times New Roman"/>
+                                <w:sz w:val="24"/>
+                              </w:rPr>
+                              <w:t>5</w:t>
+                            </w:r>
+                            <w:r>
+                              <w:rPr>
+                                <w:rFonts w:ascii="Times New Roman" w:hAnsi="Times New Roman" w:cs="Times New Roman"/>
+                                <w:sz w:val="24"/>
+                              </w:rPr>
+                              <w:t xml:space="preserve"> different minimum quantization values. The effect on lateral resolution is apparent as higher quantization values impede delay focusing and result in lateral</w:t>
+                            </w:r>
+                            <w:r>
+                              <w:rPr>
+                                <w:rFonts w:ascii="Times New Roman" w:hAnsi="Times New Roman" w:cs="Times New Roman"/>
+                                <w:sz w:val="24"/>
+                              </w:rPr>
+                              <w:t xml:space="preserve"> smearing.</w:t>
+                            </w:r>
+                            <w:r>
+                              <w:rPr>
+                                <w:rFonts w:ascii="Times New Roman" w:hAnsi="Times New Roman" w:cs="Times New Roman"/>
+                                <w:sz w:val="24"/>
+                              </w:rPr>
+                              <w:t xml:space="preserve"> (</w:t>
+                            </w:r>
+                            <w:r>
+                              <w:rPr>
+                                <w:rFonts w:ascii="Times New Roman" w:hAnsi="Times New Roman" w:cs="Times New Roman"/>
+                                <w:b/>
+                                <w:bCs/>
+                                <w:sz w:val="24"/>
+                              </w:rPr>
+                              <w:t xml:space="preserve">Right) </w:t>
+                            </w:r>
+                            <w:r>
+                              <w:rPr>
+                                <w:rFonts w:ascii="Times New Roman" w:hAnsi="Times New Roman" w:cs="Times New Roman"/>
+                                <w:sz w:val="24"/>
+                              </w:rPr>
+                              <w:t xml:space="preserve">Plots of lateral point spread functions at 5 different quantization values. </w:t>
                             </w:r>
                           </w:p>
                         </w:txbxContent>
@@ -354,7 +1360,7 @@
                 <v:stroke joinstyle="miter"/>
                 <v:path gradientshapeok="t" o:connecttype="rect"/>
               </v:shapetype>
-              <v:shape id="Text Box 2" o:spid="_x0000_s1026" type="#_x0000_t202" style="position:absolute;left:0;text-align:left;margin-left:1.25pt;margin-top:63.65pt;width:468.3pt;height:428.85pt;z-index:251659264;visibility:visible;mso-wrap-style:square;mso-width-percent:0;mso-height-percent:0;mso-wrap-distance-left:9pt;mso-wrap-distance-top:3.6pt;mso-wrap-distance-right:9pt;mso-wrap-distance-bottom:3.6pt;mso-position-horizontal:absolute;mso-position-horizontal-relative:margin;mso-position-vertical:absolute;mso-position-vertical-relative:text;mso-width-percent:0;mso-height-percent:0;mso-width-relative:margin;mso-height-relative:margin;v-text-anchor:top" o:gfxdata="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" stroked="f">
+              <v:shape id="Text Box 2" o:spid="_x0000_s1026" type="#_x0000_t202" style="position:absolute;left:0;text-align:left;margin-left:1.2pt;margin-top:23.85pt;width:468.3pt;height:338.4pt;z-index:251659264;visibility:visible;mso-wrap-style:square;mso-width-percent:0;mso-height-percent:0;mso-wrap-distance-left:9pt;mso-wrap-distance-top:3.6pt;mso-wrap-distance-right:9pt;mso-wrap-distance-bottom:3.6pt;mso-position-horizontal:absolute;mso-position-horizontal-relative:margin;mso-position-vertical:absolute;mso-position-vertical-relative:text;mso-width-percent:0;mso-height-percent:0;mso-width-relative:margin;mso-height-relative:margin;v-text-anchor:top" o:gfxdata="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" stroked="f">
                 <v:textbox>
                   <w:txbxContent>
                     <w:p>
@@ -366,9 +1372,9 @@
                           <w:noProof/>
                         </w:rPr>
                         <w:drawing>
-                          <wp:inline distT="0" distB="0" distL="0" distR="0" wp14:anchorId="06F02533" wp14:editId="649138C3">
-                            <wp:extent cx="5714981" cy="5287618"/>
-                            <wp:effectExtent l="0" t="0" r="635" b="8890"/>
+                          <wp:inline distT="0" distB="0" distL="0" distR="0" wp14:anchorId="114C5E15" wp14:editId="50E73BA9">
+                            <wp:extent cx="5755640" cy="3110865"/>
+                            <wp:effectExtent l="0" t="0" r="0" b="0"/>
                             <wp:docPr id="1" name="Picture 1"/>
                             <wp:cNvGraphicFramePr>
                               <a:graphicFrameLocks xmlns:a="http://schemas.openxmlformats.org/drawingml/2006/main" noChangeAspect="1"/>
@@ -381,7 +1387,7 @@
                                     <pic:cNvPicPr/>
                                   </pic:nvPicPr>
                                   <pic:blipFill>
-                                    <a:blip r:embed="rId4"/>
+                                    <a:blip r:embed="rId8"/>
                                     <a:stretch>
                                       <a:fillRect/>
                                     </a:stretch>
@@ -389,7 +1395,7 @@
                                   <pic:spPr>
                                     <a:xfrm>
                                       <a:off x="0" y="0"/>
-                                      <a:ext cx="5726821" cy="5298572"/>
+                                      <a:ext cx="5755640" cy="3110865"/>
                                     </a:xfrm>
                                     <a:prstGeom prst="rect">
                                       <a:avLst/>
@@ -402,245 +1408,123 @@
                         </w:drawing>
                       </w:r>
                     </w:p>
-                  </w:txbxContent>
-                </v:textbox>
-                <w10:wrap type="square" anchorx="margin"/>
-              </v:shape>
-            </w:pict>
-          </mc:Fallback>
-        </mc:AlternateContent>
-      </w:r>
-      <w:r>
-        <w:rPr>
-          <w:rFonts w:ascii="Times New Roman" w:hAnsi="Times New Roman" w:cs="Times New Roman"/>
-          <w:b/>
-          <w:i/>
-          <w:sz w:val="24"/>
-        </w:rPr>
-        <w:t>Test 1</w:t>
-      </w:r>
-      <w:r>
-        <w:rPr>
-          <w:rFonts w:ascii="Times New Roman" w:hAnsi="Times New Roman" w:cs="Times New Roman"/>
-          <w:i/>
-          <w:sz w:val="24"/>
-        </w:rPr>
-        <w:t>:</w:t>
-      </w:r>
-      <w:r>
-        <w:rPr>
-          <w:rFonts w:ascii="Times New Roman" w:hAnsi="Times New Roman" w:cs="Times New Roman"/>
-          <w:sz w:val="24"/>
-        </w:rPr>
-        <w:t xml:space="preserve"> </w:t>
-      </w:r>
-      <w:r>
-        <w:rPr>
-          <w:rFonts w:ascii="Times New Roman" w:hAnsi="Times New Roman" w:cs="Times New Roman"/>
-          <w:sz w:val="24"/>
-        </w:rPr>
-        <w:t>T</w:t>
-      </w:r>
-      <w:r>
-        <w:rPr>
-          <w:rFonts w:ascii="Times New Roman" w:hAnsi="Times New Roman" w:cs="Times New Roman"/>
-          <w:sz w:val="24"/>
-        </w:rPr>
-        <w:t xml:space="preserve">he effect of minimum quantization values on a point target phantom. The same phantom was imaged with 4 different minimum quantization values: 0, .01, .1, and 1 </w:t>
-      </w:r>
-      <w:proofErr w:type="gramStart"/>
-      <w:r>
-        <w:rPr>
-          <w:rFonts w:ascii="Times New Roman" w:hAnsi="Times New Roman" w:cs="Times New Roman"/>
-          <w:sz w:val="24"/>
-        </w:rPr>
-        <w:t>microseconds</w:t>
-      </w:r>
-      <w:proofErr w:type="gramEnd"/>
-      <w:r>
-        <w:rPr>
-          <w:rFonts w:ascii="Times New Roman" w:hAnsi="Times New Roman" w:cs="Times New Roman"/>
-          <w:sz w:val="24"/>
-        </w:rPr>
-        <w:t xml:space="preserve">. </w:t>
-      </w:r>
-      <w:r>
-        <w:rPr>
-          <w:rFonts w:ascii="Times New Roman" w:hAnsi="Times New Roman" w:cs="Times New Roman"/>
-          <w:sz w:val="24"/>
-        </w:rPr>
-        <w:t xml:space="preserve">The effect on lateral resolution is apparent as higher quantization values impede delay focusing and result in lateral smearing. </w:t>
-      </w:r>
-    </w:p>
-    <w:p>
-      <w:pPr>
-        <w:spacing w:line="240" w:lineRule="auto"/>
-        <w:contextualSpacing/>
-        <w:jc w:val="both"/>
-        <w:rPr>
-          <w:rFonts w:ascii="Times New Roman" w:hAnsi="Times New Roman" w:cs="Times New Roman"/>
-          <w:bCs/>
-          <w:iCs/>
-          <w:sz w:val="24"/>
-        </w:rPr>
-      </w:pPr>
-      <w:r>
-        <w:rPr>
-          <w:rFonts w:ascii="Times New Roman" w:hAnsi="Times New Roman" w:cs="Times New Roman"/>
-          <w:noProof/>
-          <w:sz w:val="24"/>
-        </w:rPr>
-        <w:lastRenderedPageBreak/>
-        <mc:AlternateContent>
-          <mc:Choice Requires="wps">
-            <w:drawing>
-              <wp:anchor distT="45720" distB="45720" distL="114300" distR="114300" simplePos="0" relativeHeight="251661312" behindDoc="0" locked="0" layoutInCell="1" allowOverlap="1" wp14:anchorId="5CE20432" wp14:editId="5E8FE75D">
-                <wp:simplePos x="0" y="0"/>
-                <wp:positionH relativeFrom="margin">
-                  <wp:align>left</wp:align>
-                </wp:positionH>
-                <wp:positionV relativeFrom="paragraph">
-                  <wp:posOffset>1143220</wp:posOffset>
-                </wp:positionV>
-                <wp:extent cx="5852160" cy="2576195"/>
-                <wp:effectExtent l="0" t="0" r="15240" b="14605"/>
-                <wp:wrapSquare wrapText="bothSides"/>
-                <wp:docPr id="9" name="Text Box 2"/>
-                <wp:cNvGraphicFramePr>
-                  <a:graphicFrameLocks xmlns:a="http://schemas.openxmlformats.org/drawingml/2006/main"/>
-                </wp:cNvGraphicFramePr>
-                <a:graphic xmlns:a="http://schemas.openxmlformats.org/drawingml/2006/main">
-                  <a:graphicData uri="http://schemas.microsoft.com/office/word/2010/wordprocessingShape">
-                    <wps:wsp>
-                      <wps:cNvSpPr txBox="1">
-                        <a:spLocks noChangeArrowheads="1"/>
-                      </wps:cNvSpPr>
-                      <wps:spPr bwMode="auto">
-                        <a:xfrm>
-                          <a:off x="0" y="0"/>
-                          <a:ext cx="5852160" cy="2576195"/>
-                        </a:xfrm>
-                        <a:prstGeom prst="rect">
-                          <a:avLst/>
-                        </a:prstGeom>
-                        <a:solidFill>
-                          <a:srgbClr val="FFFFFF"/>
-                        </a:solidFill>
-                        <a:ln w="9525">
-                          <a:solidFill>
-                            <a:srgbClr val="000000"/>
-                          </a:solidFill>
-                          <a:miter lim="800000"/>
-                          <a:headEnd/>
-                          <a:tailEnd/>
-                        </a:ln>
-                      </wps:spPr>
-                      <wps:txbx>
-                        <w:txbxContent>
-                          <w:p>
-                            <w:r>
-                              <w:rPr>
-                                <w:noProof/>
-                              </w:rPr>
-                              <w:drawing>
-                                <wp:inline distT="0" distB="0" distL="0" distR="0" wp14:anchorId="4FF603F9" wp14:editId="3DD05717">
-                                  <wp:extent cx="5719210" cy="2433099"/>
-                                  <wp:effectExtent l="0" t="0" r="0" b="5715"/>
-                                  <wp:docPr id="10" name="Picture 10"/>
-                                  <wp:cNvGraphicFramePr>
-                                    <a:graphicFrameLocks xmlns:a="http://schemas.openxmlformats.org/drawingml/2006/main" noChangeAspect="1"/>
-                                  </wp:cNvGraphicFramePr>
-                                  <a:graphic xmlns:a="http://schemas.openxmlformats.org/drawingml/2006/main">
-                                    <a:graphicData uri="http://schemas.openxmlformats.org/drawingml/2006/picture">
-                                      <pic:pic xmlns:pic="http://schemas.openxmlformats.org/drawingml/2006/picture">
-                                        <pic:nvPicPr>
-                                          <pic:cNvPr id="1" name=""/>
-                                          <pic:cNvPicPr/>
-                                        </pic:nvPicPr>
-                                        <pic:blipFill>
-                                          <a:blip r:embed="rId5"/>
-                                          <a:stretch>
-                                            <a:fillRect/>
-                                          </a:stretch>
-                                        </pic:blipFill>
-                                        <pic:spPr>
-                                          <a:xfrm>
-                                            <a:off x="0" y="0"/>
-                                            <a:ext cx="5747504" cy="2445136"/>
-                                          </a:xfrm>
-                                          <a:prstGeom prst="rect">
-                                            <a:avLst/>
-                                          </a:prstGeom>
-                                        </pic:spPr>
-                                      </pic:pic>
-                                    </a:graphicData>
-                                  </a:graphic>
-                                </wp:inline>
-                              </w:drawing>
-                            </w:r>
-                          </w:p>
-                        </w:txbxContent>
-                      </wps:txbx>
-                      <wps:bodyPr rot="0" vert="horz" wrap="square" lIns="91440" tIns="45720" rIns="91440" bIns="45720" anchor="t" anchorCtr="0">
-                        <a:noAutofit/>
-                      </wps:bodyPr>
-                    </wps:wsp>
-                  </a:graphicData>
-                </a:graphic>
-                <wp14:sizeRelH relativeFrom="margin">
-                  <wp14:pctWidth>0</wp14:pctWidth>
-                </wp14:sizeRelH>
-                <wp14:sizeRelV relativeFrom="margin">
-                  <wp14:pctHeight>0</wp14:pctHeight>
-                </wp14:sizeRelV>
-              </wp:anchor>
-            </w:drawing>
-          </mc:Choice>
-          <mc:Fallback>
-            <w:pict>
-              <v:shape w14:anchorId="5CE20432" id="_x0000_s1027" type="#_x0000_t202" style="position:absolute;left:0;text-align:left;margin-left:0;margin-top:90pt;width:460.8pt;height:202.85pt;z-index:251661312;visibility:visible;mso-wrap-style:square;mso-width-percent:0;mso-height-percent:0;mso-wrap-distance-left:9pt;mso-wrap-distance-top:3.6pt;mso-wrap-distance-right:9pt;mso-wrap-distance-bottom:3.6pt;mso-position-horizontal:left;mso-position-horizontal-relative:margin;mso-position-vertical:absolute;mso-position-vertical-relative:text;mso-width-percent:0;mso-height-percent:0;mso-width-relative:margin;mso-height-relative:margin;v-text-anchor:top" o:gfxdata="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">
-                <v:textbox>
-                  <w:txbxContent>
                     <w:p>
+                      <w:pPr>
+                        <w:jc w:val="both"/>
+                      </w:pPr>
                       <w:r>
                         <w:rPr>
-                          <w:noProof/>
+                          <w:rFonts w:ascii="Times New Roman" w:hAnsi="Times New Roman" w:cs="Times New Roman"/>
+                          <w:b/>
+                          <w:iCs/>
+                          <w:sz w:val="24"/>
                         </w:rPr>
-                        <w:drawing>
-                          <wp:inline distT="0" distB="0" distL="0" distR="0" wp14:anchorId="4FF603F9" wp14:editId="3DD05717">
-                            <wp:extent cx="5719210" cy="2433099"/>
-                            <wp:effectExtent l="0" t="0" r="0" b="5715"/>
-                            <wp:docPr id="10" name="Picture 10"/>
-                            <wp:cNvGraphicFramePr>
-                              <a:graphicFrameLocks xmlns:a="http://schemas.openxmlformats.org/drawingml/2006/main" noChangeAspect="1"/>
-                            </wp:cNvGraphicFramePr>
-                            <a:graphic xmlns:a="http://schemas.openxmlformats.org/drawingml/2006/main">
-                              <a:graphicData uri="http://schemas.openxmlformats.org/drawingml/2006/picture">
-                                <pic:pic xmlns:pic="http://schemas.openxmlformats.org/drawingml/2006/picture">
-                                  <pic:nvPicPr>
-                                    <pic:cNvPr id="1" name=""/>
-                                    <pic:cNvPicPr/>
-                                  </pic:nvPicPr>
-                                  <pic:blipFill>
-                                    <a:blip r:embed="rId5"/>
-                                    <a:stretch>
-                                      <a:fillRect/>
-                                    </a:stretch>
-                                  </pic:blipFill>
-                                  <pic:spPr>
-                                    <a:xfrm>
-                                      <a:off x="0" y="0"/>
-                                      <a:ext cx="5747504" cy="2445136"/>
-                                    </a:xfrm>
-                                    <a:prstGeom prst="rect">
-                                      <a:avLst/>
-                                    </a:prstGeom>
-                                  </pic:spPr>
-                                </pic:pic>
-                              </a:graphicData>
-                            </a:graphic>
-                          </wp:inline>
-                        </w:drawing>
+                        <w:t>Figure</w:t>
+                      </w:r>
+                      <w:r>
+                        <w:rPr>
+                          <w:rFonts w:ascii="Times New Roman" w:hAnsi="Times New Roman" w:cs="Times New Roman"/>
+                          <w:b/>
+                          <w:iCs/>
+                          <w:sz w:val="24"/>
+                        </w:rPr>
+                        <w:t xml:space="preserve"> 1</w:t>
+                      </w:r>
+                      <w:r>
+                        <w:rPr>
+                          <w:rFonts w:ascii="Times New Roman" w:hAnsi="Times New Roman" w:cs="Times New Roman"/>
+                          <w:iCs/>
+                          <w:sz w:val="24"/>
+                        </w:rPr>
+                        <w:t xml:space="preserve">. </w:t>
+                      </w:r>
+                      <w:r>
+                        <w:rPr>
+                          <w:rFonts w:ascii="Times New Roman" w:hAnsi="Times New Roman" w:cs="Times New Roman"/>
+                          <w:sz w:val="24"/>
+                        </w:rPr>
+                        <w:t>The effect of minimum quantization values on a point target phantom.</w:t>
+                      </w:r>
+                      <w:r>
+                        <w:rPr>
+                          <w:rFonts w:ascii="Times New Roman" w:hAnsi="Times New Roman" w:cs="Times New Roman"/>
+                          <w:sz w:val="24"/>
+                        </w:rPr>
+                        <w:t xml:space="preserve"> </w:t>
+                      </w:r>
+                      <w:r>
+                        <w:rPr>
+                          <w:rFonts w:ascii="Times New Roman" w:hAnsi="Times New Roman" w:cs="Times New Roman"/>
+                          <w:b/>
+                          <w:bCs/>
+                          <w:sz w:val="24"/>
+                        </w:rPr>
+                        <w:t>(Left)</w:t>
+                      </w:r>
+                      <w:r>
+                        <w:rPr>
+                          <w:rFonts w:ascii="Times New Roman" w:hAnsi="Times New Roman" w:cs="Times New Roman"/>
+                          <w:sz w:val="24"/>
+                        </w:rPr>
+                        <w:t xml:space="preserve"> The same </w:t>
+                      </w:r>
+                      <w:r>
+                        <w:rPr>
+                          <w:rFonts w:ascii="Times New Roman" w:hAnsi="Times New Roman" w:cs="Times New Roman"/>
+                          <w:sz w:val="24"/>
+                        </w:rPr>
+                        <w:t>point target</w:t>
+                      </w:r>
+                      <w:r>
+                        <w:rPr>
+                          <w:rFonts w:ascii="Times New Roman" w:hAnsi="Times New Roman" w:cs="Times New Roman"/>
+                          <w:sz w:val="24"/>
+                        </w:rPr>
+                        <w:t xml:space="preserve"> was imaged with </w:t>
+                      </w:r>
+                      <w:r>
+                        <w:rPr>
+                          <w:rFonts w:ascii="Times New Roman" w:hAnsi="Times New Roman" w:cs="Times New Roman"/>
+                          <w:sz w:val="24"/>
+                        </w:rPr>
+                        <w:t>5</w:t>
+                      </w:r>
+                      <w:r>
+                        <w:rPr>
+                          <w:rFonts w:ascii="Times New Roman" w:hAnsi="Times New Roman" w:cs="Times New Roman"/>
+                          <w:sz w:val="24"/>
+                        </w:rPr>
+                        <w:t xml:space="preserve"> different minimum quantization values. The effect on lateral resolution is apparent as higher quantization values impede delay focusing and result in lateral</w:t>
+                      </w:r>
+                      <w:r>
+                        <w:rPr>
+                          <w:rFonts w:ascii="Times New Roman" w:hAnsi="Times New Roman" w:cs="Times New Roman"/>
+                          <w:sz w:val="24"/>
+                        </w:rPr>
+                        <w:t xml:space="preserve"> smearing.</w:t>
+                      </w:r>
+                      <w:r>
+                        <w:rPr>
+                          <w:rFonts w:ascii="Times New Roman" w:hAnsi="Times New Roman" w:cs="Times New Roman"/>
+                          <w:sz w:val="24"/>
+                        </w:rPr>
+                        <w:t xml:space="preserve"> (</w:t>
+                      </w:r>
+                      <w:r>
+                        <w:rPr>
+                          <w:rFonts w:ascii="Times New Roman" w:hAnsi="Times New Roman" w:cs="Times New Roman"/>
+                          <w:b/>
+                          <w:bCs/>
+                          <w:sz w:val="24"/>
+                        </w:rPr>
+                        <w:t xml:space="preserve">Right) </w:t>
+                      </w:r>
+                      <w:r>
+                        <w:rPr>
+                          <w:rFonts w:ascii="Times New Roman" w:hAnsi="Times New Roman" w:cs="Times New Roman"/>
+                          <w:sz w:val="24"/>
+                        </w:rPr>
+                        <w:t xml:space="preserve">Plots of lateral point spread functions at 5 different quantization values. </w:t>
                       </w:r>
                     </w:p>
                   </w:txbxContent>
@@ -655,85 +1539,107 @@
         <w:rPr>
           <w:rFonts w:ascii="Times New Roman" w:hAnsi="Times New Roman" w:cs="Times New Roman"/>
           <w:b/>
-          <w:i/>
-          <w:sz w:val="24"/>
-        </w:rPr>
-        <w:t xml:space="preserve">Test 2: </w:t>
-      </w:r>
-      <w:r>
-        <w:rPr>
-          <w:rFonts w:ascii="Times New Roman" w:hAnsi="Times New Roman" w:cs="Times New Roman"/>
-          <w:bCs/>
-          <w:iCs/>
-          <w:sz w:val="24"/>
-        </w:rPr>
-        <w:t xml:space="preserve">To further investigate the effect on lateral resolution, lateral resolution was quantified at the transmit focus for </w:t>
-      </w:r>
-      <w:r>
-        <w:rPr>
-          <w:rFonts w:ascii="Times New Roman" w:hAnsi="Times New Roman" w:cs="Times New Roman"/>
-          <w:bCs/>
-          <w:iCs/>
-          <w:sz w:val="24"/>
-        </w:rPr>
-        <w:t xml:space="preserve">6 different quantization values. Below </w:t>
-      </w:r>
-      <w:proofErr w:type="gramStart"/>
-      <w:r>
-        <w:rPr>
-          <w:rFonts w:ascii="Times New Roman" w:hAnsi="Times New Roman" w:cs="Times New Roman"/>
-          <w:bCs/>
-          <w:iCs/>
-          <w:sz w:val="24"/>
-        </w:rPr>
-        <w:t>are</w:t>
-      </w:r>
-      <w:proofErr w:type="gramEnd"/>
-      <w:r>
-        <w:rPr>
-          <w:rFonts w:ascii="Times New Roman" w:hAnsi="Times New Roman" w:cs="Times New Roman"/>
-          <w:bCs/>
-          <w:iCs/>
+          <w:sz w:val="24"/>
+        </w:rPr>
+        <w:t>Results:</w:t>
+      </w:r>
+      <w:r>
+        <w:rPr>
+          <w:rFonts w:ascii="Times New Roman" w:hAnsi="Times New Roman" w:cs="Times New Roman"/>
+          <w:b/>
           <w:sz w:val="24"/>
         </w:rPr>
         <w:t xml:space="preserve"> </w:t>
       </w:r>
-      <w:r>
-        <w:rPr>
-          <w:rFonts w:ascii="Times New Roman" w:hAnsi="Times New Roman" w:cs="Times New Roman"/>
-          <w:bCs/>
-          <w:iCs/>
-          <w:sz w:val="24"/>
-        </w:rPr>
-        <w:t xml:space="preserve">the point spread functions at the transmit focus are shown in greater detail (left). A plot is shown (right) or the lateral resolution (FWHM of the dB envelope image). </w:t>
-      </w:r>
-      <w:r>
-        <w:rPr>
-          <w:rFonts w:ascii="Times New Roman" w:hAnsi="Times New Roman" w:cs="Times New Roman"/>
-          <w:bCs/>
-          <w:iCs/>
-          <w:sz w:val="24"/>
-        </w:rPr>
-        <w:t xml:space="preserve">Minimum quantization was more highly sampled in this test to show the relationship with higher granularity. </w:t>
-      </w:r>
-      <w:r>
-        <w:rPr>
-          <w:rFonts w:ascii="Times New Roman" w:hAnsi="Times New Roman" w:cs="Times New Roman"/>
-          <w:bCs/>
-          <w:iCs/>
-          <w:sz w:val="24"/>
-        </w:rPr>
-        <w:t xml:space="preserve">The plot shows an exponential relationship between quantization minima and lateral resolution. </w:t>
-      </w:r>
-      <w:bookmarkStart w:id="0" w:name="_GoBack"/>
-      <w:bookmarkEnd w:id="0"/>
-    </w:p>
-    <w:p>
-      <w:pPr>
-        <w:spacing w:line="240" w:lineRule="auto"/>
-        <w:contextualSpacing/>
-        <w:rPr>
-          <w:rFonts w:ascii="Times New Roman" w:hAnsi="Times New Roman" w:cs="Times New Roman"/>
+    </w:p>
+    <w:p>
+      <w:pPr>
+        <w:rPr>
+          <w:rFonts w:ascii="Times New Roman" w:hAnsi="Times New Roman" w:cs="Times New Roman"/>
+          <w:b/>
+          <w:sz w:val="24"/>
+        </w:rPr>
+      </w:pPr>
+      <w:r>
+        <w:rPr>
+          <w:rFonts w:ascii="Times New Roman" w:hAnsi="Times New Roman" w:cs="Times New Roman"/>
+          <w:b/>
+          <w:sz w:val="24"/>
+        </w:rPr>
+        <w:br w:type="page"/>
+      </w:r>
+    </w:p>
+    <w:p>
+      <w:pPr>
+        <w:spacing w:line="240" w:lineRule="auto"/>
+        <w:contextualSpacing/>
+        <w:jc w:val="both"/>
+      </w:pPr>
+      <w:r>
+        <w:lastRenderedPageBreak/>
+        <w:t>[</w:t>
+      </w:r>
+      <w:r>
+        <w:t>1</w:t>
+      </w:r>
+      <w:r>
+        <w:t>]</w:t>
+      </w:r>
+      <w:r>
+        <w:t xml:space="preserve"> </w:t>
+      </w:r>
+      <w:r>
+        <w:t>T. L. Szabo, Diagnostic Ultrasound Imaging: Inside Out, E. A. Press, Ed. Elsevier Academic Press, 2004.</w:t>
+      </w:r>
+    </w:p>
+    <w:p>
+      <w:pPr>
+        <w:spacing w:line="240" w:lineRule="auto"/>
+        <w:contextualSpacing/>
+        <w:jc w:val="both"/>
+        <w:rPr>
+          <w:rFonts w:ascii="Times New Roman" w:hAnsi="Times New Roman" w:cs="Times New Roman"/>
+          <w:b/>
+          <w:sz w:val="24"/>
+        </w:rPr>
+      </w:pPr>
+      <w:r>
+        <w:t>[</w:t>
+      </w:r>
+      <w:r>
+        <w:t>2</w:t>
+      </w:r>
+      <w:r>
+        <w:t xml:space="preserve">] </w:t>
+      </w:r>
+      <w:r>
+        <w:t>Smith, Peter R., et al. "Ultrasound array transmitter architecture with high timing resolution using embedded phase-locked loops." IEEE transactions on ultrasonics, ferroelectrics, and frequency control 59.1 (2012): 40-49.</w:t>
+      </w:r>
+    </w:p>
+    <w:p>
+      <w:pPr>
+        <w:spacing w:line="240" w:lineRule="auto"/>
+        <w:contextualSpacing/>
+        <w:jc w:val="both"/>
+      </w:pPr>
+      <w:r>
+        <w:t>[3]</w:t>
+      </w:r>
+      <w:r>
+        <w:t xml:space="preserve"> </w:t>
+      </w:r>
+      <w:r>
+        <w:t>S. Holm and K. Kristoffersen, “Analysis of worst-case phase quantization sidelobes in focused beamforming,” Ultrasonics, Ferroelectrics and Frequency Control, IEEE Transactions on, vol. 39, no. 5, pp. 593 –599, Sep 1992.</w:t>
+      </w:r>
+    </w:p>
+    <w:p>
+      <w:pPr>
+        <w:spacing w:line="240" w:lineRule="auto"/>
+        <w:contextualSpacing/>
+        <w:jc w:val="both"/>
+        <w:rPr>
+          <w:rFonts w:ascii="Times New Roman" w:hAnsi="Times New Roman" w:cs="Times New Roman"/>
+          <w:b/>
           <w:sz w:val="24"/>
         </w:rPr>
       </w:pPr>
@@ -913,8 +1819,11 @@
     <w:lsdException w:name="Table 3D effects 3" w:semiHidden="1" w:unhideWhenUsed="1"/>
     <w:lsdException w:name="Table Contemporary" w:semiHidden="1" w:unhideWhenUsed="1"/>
     <w:lsdException w:name="Table Elegant" w:semiHidden="1" w:unhideWhenUsed="1"/>
+    <w:lsdException w:name="Table Professional" w:semiHidden="1" w:unhideWhenUsed="1"/>
     <w:lsdException w:name="Table Subtle 1" w:semiHidden="1" w:unhideWhenUsed="1"/>
     <w:lsdException w:name="Table Subtle 2" w:semiHidden="1" w:unhideWhenUsed="1"/>
+    <w:lsdException w:name="Table Web 1" w:semiHidden="1" w:unhideWhenUsed="1"/>
+    <w:lsdException w:name="Table Web 2" w:semiHidden="1" w:unhideWhenUsed="1"/>
     <w:lsdException w:name="Table Web 3" w:semiHidden="1" w:unhideWhenUsed="1"/>
     <w:lsdException w:name="Balloon Text" w:semiHidden="1" w:unhideWhenUsed="1"/>
     <w:lsdException w:name="Table Grid" w:uiPriority="39"/>
@@ -1148,7 +2057,6 @@
   <w:style w:type="character" w:default="1" w:styleId="DefaultParagraphFont">
     <w:name w:val="Default Paragraph Font"/>
     <w:uiPriority w:val="1"/>
-    <w:semiHidden/>
     <w:unhideWhenUsed/>
   </w:style>
   <w:style w:type="table" w:default="1" w:styleId="TableNormal">
@@ -1212,6 +2120,16 @@
     <w:rPr>
       <w:color w:val="0000FF"/>
       <w:u w:val="single"/>
+    </w:rPr>
+  </w:style>
+  <w:style w:type="character" w:styleId="PlaceholderText">
+    <w:name w:val="Placeholder Text"/>
+    <w:basedOn w:val="DefaultParagraphFont"/>
+    <w:uiPriority w:val="99"/>
+    <w:semiHidden/>
+    <w:rsid w:val="004D3FD1"/>
+    <w:rPr>
+      <w:color w:val="808080"/>
     </w:rPr>
   </w:style>
 </w:styles>

</xml_diff>